<commit_message>
mi séance du 10/12
</commit_message>
<xml_diff>
--- a/TS226_note_tp.docx
+++ b/TS226_note_tp.docx
@@ -9,6 +9,9 @@
       <w:r>
         <w:t>TP TS226 – CODAGE CANAL</w:t>
       </w:r>
+      <w:r>
+        <w:t xml:space="preserve"> - NOTES</w:t>
+      </w:r>
     </w:p>
     <w:p>
       <w:pPr>
@@ -25,6 +28,49 @@
       <w:r>
         <w:tab/>
         <w:t>3.1 – Décodage de Viterbi</w:t>
+      </w:r>
+    </w:p>
+    <w:p/>
+    <w:p>
+      <w:pPr>
+        <w:pStyle w:val="Paragraphedeliste"/>
+        <w:numPr>
+          <w:ilvl w:val="0"/>
+          <w:numId w:val="1"/>
+        </w:numPr>
+      </w:pPr>
+      <w:r>
+        <w:t xml:space="preserve">Si on est au-dessus du taux de </w:t>
+      </w:r>
+      <w:proofErr w:type="spellStart"/>
+      <w:r>
+        <w:t>shannon</w:t>
+      </w:r>
+      <w:proofErr w:type="spellEnd"/>
+      <w:r>
+        <w:t xml:space="preserve"> c’est car on a besoin de beaucoup d’énergie </w:t>
+      </w:r>
+      <w:proofErr w:type="spellStart"/>
+      <w:r>
+        <w:t>a</w:t>
+      </w:r>
+      <w:proofErr w:type="spellEnd"/>
+      <w:r>
+        <w:t xml:space="preserve"> faible RSB pour encod</w:t>
+      </w:r>
+      <w:r>
+        <w:t>er</w:t>
+      </w:r>
+      <w:r>
+        <w:t xml:space="preserve"> mais la </w:t>
+      </w:r>
+      <w:proofErr w:type="spellStart"/>
+      <w:r>
+        <w:t>peb</w:t>
+      </w:r>
+      <w:proofErr w:type="spellEnd"/>
+      <w:r>
+        <w:t xml:space="preserve"> étant faible c’est inutile car l’énergie supplémentaire consommée pour envoyer le message n’est pas suffisante. </w:t>
       </w:r>
     </w:p>
     <w:p>
@@ -39,23 +85,28 @@
         <w:tblLook w:val="04A0" w:firstRow="1" w:lastRow="0" w:firstColumn="1" w:lastColumn="0" w:noHBand="0" w:noVBand="1"/>
       </w:tblPr>
       <w:tblGrid>
-        <w:gridCol w:w="1509"/>
-        <w:gridCol w:w="1509"/>
-        <w:gridCol w:w="1509"/>
-        <w:gridCol w:w="1509"/>
-        <w:gridCol w:w="1510"/>
-        <w:gridCol w:w="1510"/>
+        <w:gridCol w:w="1257"/>
+        <w:gridCol w:w="1352"/>
+        <w:gridCol w:w="1251"/>
+        <w:gridCol w:w="1296"/>
+        <w:gridCol w:w="1053"/>
+        <w:gridCol w:w="745"/>
+        <w:gridCol w:w="1192"/>
+        <w:gridCol w:w="910"/>
       </w:tblGrid>
       <w:tr>
-        <w:tc>
-          <w:tcPr>
-            <w:tcW w:w="1509" w:type="dxa"/>
+        <w:trPr>
+          <w:trHeight w:val="604"/>
+        </w:trPr>
+        <w:tc>
+          <w:tcPr>
+            <w:tcW w:w="1257" w:type="dxa"/>
           </w:tcPr>
           <w:p/>
         </w:tc>
         <w:tc>
           <w:tcPr>
-            <w:tcW w:w="1509" w:type="dxa"/>
+            <w:tcW w:w="1352" w:type="dxa"/>
           </w:tcPr>
           <w:p>
             <w:pPr>
@@ -76,7 +127,7 @@
         </w:tc>
         <w:tc>
           <w:tcPr>
-            <w:tcW w:w="1509" w:type="dxa"/>
+            <w:tcW w:w="1251" w:type="dxa"/>
           </w:tcPr>
           <w:p>
             <w:r>
@@ -86,19 +137,13 @@
               <w:rPr>
                 <w:vertAlign w:val="subscript"/>
               </w:rPr>
-              <w:t>treillis_</w:t>
-            </w:r>
-            <w:r>
-              <w:rPr>
-                <w:vertAlign w:val="subscript"/>
-              </w:rPr>
-              <w:t>fermé</w:t>
-            </w:r>
-          </w:p>
-        </w:tc>
-        <w:tc>
-          <w:tcPr>
-            <w:tcW w:w="1509" w:type="dxa"/>
+              <w:t>treillis_fermé</w:t>
+            </w:r>
+          </w:p>
+        </w:tc>
+        <w:tc>
+          <w:tcPr>
+            <w:tcW w:w="1296" w:type="dxa"/>
           </w:tcPr>
           <w:p>
             <w:r>
@@ -108,7 +153,7 @@
         </w:tc>
         <w:tc>
           <w:tcPr>
-            <w:tcW w:w="1510" w:type="dxa"/>
+            <w:tcW w:w="1053" w:type="dxa"/>
           </w:tcPr>
           <w:p>
             <w:r>
@@ -118,7 +163,7 @@
         </w:tc>
         <w:tc>
           <w:tcPr>
-            <w:tcW w:w="1510" w:type="dxa"/>
+            <w:tcW w:w="745" w:type="dxa"/>
           </w:tcPr>
           <w:p>
             <w:pPr>
@@ -141,11 +186,34 @@
             <w:proofErr w:type="gramEnd"/>
           </w:p>
         </w:tc>
+        <w:tc>
+          <w:tcPr>
+            <w:tcW w:w="1192" w:type="dxa"/>
+          </w:tcPr>
+          <w:p>
+            <w:r>
+              <w:t>Gain de codage</w:t>
+            </w:r>
+          </w:p>
+        </w:tc>
+        <w:tc>
+          <w:tcPr>
+            <w:tcW w:w="910" w:type="dxa"/>
+          </w:tcPr>
+          <w:p>
+            <w:r>
+              <w:t>Débit</w:t>
+            </w:r>
+          </w:p>
+        </w:tc>
       </w:tr>
       <w:tr>
-        <w:tc>
-          <w:tcPr>
-            <w:tcW w:w="1509" w:type="dxa"/>
+        <w:trPr>
+          <w:trHeight w:val="288"/>
+        </w:trPr>
+        <w:tc>
+          <w:tcPr>
+            <w:tcW w:w="1257" w:type="dxa"/>
           </w:tcPr>
           <w:p>
             <w:pPr>
@@ -166,7 +234,7 @@
         </w:tc>
         <w:tc>
           <w:tcPr>
-            <w:tcW w:w="1509" w:type="dxa"/>
+            <w:tcW w:w="1352" w:type="dxa"/>
           </w:tcPr>
           <w:p>
             <w:r>
@@ -176,7 +244,7 @@
         </w:tc>
         <w:tc>
           <w:tcPr>
-            <w:tcW w:w="1509" w:type="dxa"/>
+            <w:tcW w:w="1251" w:type="dxa"/>
           </w:tcPr>
           <w:p>
             <w:r>
@@ -186,7 +254,7 @@
         </w:tc>
         <w:tc>
           <w:tcPr>
-            <w:tcW w:w="1509" w:type="dxa"/>
+            <w:tcW w:w="1296" w:type="dxa"/>
           </w:tcPr>
           <w:p>
             <w:r>
@@ -196,7 +264,7 @@
         </w:tc>
         <w:tc>
           <w:tcPr>
-            <w:tcW w:w="1510" w:type="dxa"/>
+            <w:tcW w:w="1053" w:type="dxa"/>
           </w:tcPr>
           <w:p>
             <w:r>
@@ -206,19 +274,42 @@
         </w:tc>
         <w:tc>
           <w:tcPr>
-            <w:tcW w:w="1510" w:type="dxa"/>
+            <w:tcW w:w="745" w:type="dxa"/>
           </w:tcPr>
           <w:p>
             <w:r>
               <w:t>2</w:t>
+            </w:r>
+          </w:p>
+        </w:tc>
+        <w:tc>
+          <w:tcPr>
+            <w:tcW w:w="1192" w:type="dxa"/>
+          </w:tcPr>
+          <w:p>
+            <w:r>
+              <w:t>1,645</w:t>
+            </w:r>
+          </w:p>
+        </w:tc>
+        <w:tc>
+          <w:tcPr>
+            <w:tcW w:w="910" w:type="dxa"/>
+          </w:tcPr>
+          <w:p>
+            <w:r>
+              <w:t>254,62 Ko/s</w:t>
             </w:r>
           </w:p>
         </w:tc>
       </w:tr>
       <w:tr>
-        <w:tc>
-          <w:tcPr>
-            <w:tcW w:w="1509" w:type="dxa"/>
+        <w:trPr>
+          <w:trHeight w:val="301"/>
+        </w:trPr>
+        <w:tc>
+          <w:tcPr>
+            <w:tcW w:w="1257" w:type="dxa"/>
           </w:tcPr>
           <w:p>
             <w:pPr>
@@ -239,7 +330,7 @@
         </w:tc>
         <w:tc>
           <w:tcPr>
-            <w:tcW w:w="1509" w:type="dxa"/>
+            <w:tcW w:w="1352" w:type="dxa"/>
           </w:tcPr>
           <w:p>
             <w:r>
@@ -249,7 +340,7 @@
         </w:tc>
         <w:tc>
           <w:tcPr>
-            <w:tcW w:w="1509" w:type="dxa"/>
+            <w:tcW w:w="1251" w:type="dxa"/>
           </w:tcPr>
           <w:p>
             <w:r>
@@ -259,7 +350,7 @@
         </w:tc>
         <w:tc>
           <w:tcPr>
-            <w:tcW w:w="1509" w:type="dxa"/>
+            <w:tcW w:w="1296" w:type="dxa"/>
           </w:tcPr>
           <w:p>
             <w:r>
@@ -269,29 +360,52 @@
         </w:tc>
         <w:tc>
           <w:tcPr>
-            <w:tcW w:w="1510" w:type="dxa"/>
-          </w:tcPr>
-          <w:p>
-            <w:r>
-              <w:t>4</w:t>
-            </w:r>
-          </w:p>
-        </w:tc>
-        <w:tc>
-          <w:tcPr>
-            <w:tcW w:w="1510" w:type="dxa"/>
+            <w:tcW w:w="1053" w:type="dxa"/>
+          </w:tcPr>
+          <w:p>
+            <w:r>
+              <w:t>4 ???</w:t>
+            </w:r>
+          </w:p>
+        </w:tc>
+        <w:tc>
+          <w:tcPr>
+            <w:tcW w:w="745" w:type="dxa"/>
           </w:tcPr>
           <w:p>
             <w:r>
               <w:t>5</w:t>
+            </w:r>
+          </w:p>
+        </w:tc>
+        <w:tc>
+          <w:tcPr>
+            <w:tcW w:w="1192" w:type="dxa"/>
+          </w:tcPr>
+          <w:p>
+            <w:r>
+              <w:t>3 ,669</w:t>
+            </w:r>
+          </w:p>
+        </w:tc>
+        <w:tc>
+          <w:tcPr>
+            <w:tcW w:w="910" w:type="dxa"/>
+          </w:tcPr>
+          <w:p>
+            <w:r>
+              <w:t>237,89 Ko/s</w:t>
             </w:r>
           </w:p>
         </w:tc>
       </w:tr>
       <w:tr>
-        <w:tc>
-          <w:tcPr>
-            <w:tcW w:w="1509" w:type="dxa"/>
+        <w:trPr>
+          <w:trHeight w:val="301"/>
+        </w:trPr>
+        <w:tc>
+          <w:tcPr>
+            <w:tcW w:w="1257" w:type="dxa"/>
           </w:tcPr>
           <w:p>
             <w:pPr>
@@ -312,42 +426,82 @@
         </w:tc>
         <w:tc>
           <w:tcPr>
-            <w:tcW w:w="1509" w:type="dxa"/>
-          </w:tcPr>
-          <w:p>
-            <w:bookmarkStart w:id="0" w:name="_GoBack"/>
-            <w:bookmarkEnd w:id="0"/>
-          </w:p>
-        </w:tc>
-        <w:tc>
-          <w:tcPr>
-            <w:tcW w:w="1509" w:type="dxa"/>
-          </w:tcPr>
-          <w:p/>
-        </w:tc>
-        <w:tc>
-          <w:tcPr>
-            <w:tcW w:w="1509" w:type="dxa"/>
-          </w:tcPr>
-          <w:p/>
-        </w:tc>
-        <w:tc>
-          <w:tcPr>
-            <w:tcW w:w="1510" w:type="dxa"/>
-          </w:tcPr>
-          <w:p/>
-        </w:tc>
-        <w:tc>
-          <w:tcPr>
-            <w:tcW w:w="1510" w:type="dxa"/>
-          </w:tcPr>
-          <w:p/>
+            <w:tcW w:w="1352" w:type="dxa"/>
+          </w:tcPr>
+          <w:p>
+            <w:r>
+              <w:t>0.5</w:t>
+            </w:r>
+          </w:p>
+        </w:tc>
+        <w:tc>
+          <w:tcPr>
+            <w:tcW w:w="1251" w:type="dxa"/>
+          </w:tcPr>
+          <w:p>
+            <w:r>
+              <w:t>0.5</w:t>
+            </w:r>
+          </w:p>
+        </w:tc>
+        <w:tc>
+          <w:tcPr>
+            <w:tcW w:w="1296" w:type="dxa"/>
+          </w:tcPr>
+          <w:p>
+            <w:r>
+              <w:t>3</w:t>
+            </w:r>
+          </w:p>
+        </w:tc>
+        <w:tc>
+          <w:tcPr>
+            <w:tcW w:w="1053" w:type="dxa"/>
+          </w:tcPr>
+          <w:p>
+            <w:r>
+              <w:t>8</w:t>
+            </w:r>
+          </w:p>
+        </w:tc>
+        <w:tc>
+          <w:tcPr>
+            <w:tcW w:w="745" w:type="dxa"/>
+          </w:tcPr>
+          <w:p>
+            <w:r>
+              <w:t>6</w:t>
+            </w:r>
+          </w:p>
+        </w:tc>
+        <w:tc>
+          <w:tcPr>
+            <w:tcW w:w="1192" w:type="dxa"/>
+          </w:tcPr>
+          <w:p>
+            <w:r>
+              <w:t>3,975</w:t>
+            </w:r>
+          </w:p>
+        </w:tc>
+        <w:tc>
+          <w:tcPr>
+            <w:tcW w:w="910" w:type="dxa"/>
+          </w:tcPr>
+          <w:p>
+            <w:r>
+              <w:t>197,21 Ko/s</w:t>
+            </w:r>
+          </w:p>
         </w:tc>
       </w:tr>
       <w:tr>
-        <w:tc>
-          <w:tcPr>
-            <w:tcW w:w="1509" w:type="dxa"/>
+        <w:trPr>
+          <w:trHeight w:val="288"/>
+        </w:trPr>
+        <w:tc>
+          <w:tcPr>
+            <w:tcW w:w="1257" w:type="dxa"/>
           </w:tcPr>
           <w:p>
             <w:pPr>
@@ -369,37 +523,369 @@
         </w:tc>
         <w:tc>
           <w:tcPr>
-            <w:tcW w:w="1509" w:type="dxa"/>
-          </w:tcPr>
-          <w:p/>
-        </w:tc>
-        <w:tc>
-          <w:tcPr>
-            <w:tcW w:w="1509" w:type="dxa"/>
-          </w:tcPr>
-          <w:p/>
-        </w:tc>
-        <w:tc>
-          <w:tcPr>
-            <w:tcW w:w="1509" w:type="dxa"/>
-          </w:tcPr>
-          <w:p/>
-        </w:tc>
-        <w:tc>
-          <w:tcPr>
-            <w:tcW w:w="1510" w:type="dxa"/>
-          </w:tcPr>
-          <w:p/>
-        </w:tc>
-        <w:tc>
-          <w:tcPr>
-            <w:tcW w:w="1510" w:type="dxa"/>
-          </w:tcPr>
-          <w:p/>
+            <w:tcW w:w="1352" w:type="dxa"/>
+          </w:tcPr>
+          <w:p>
+            <w:r>
+              <w:t>0.5</w:t>
+            </w:r>
+          </w:p>
+        </w:tc>
+        <w:tc>
+          <w:tcPr>
+            <w:tcW w:w="1251" w:type="dxa"/>
+          </w:tcPr>
+          <w:p>
+            <w:r>
+              <w:t>0.5</w:t>
+            </w:r>
+          </w:p>
+        </w:tc>
+        <w:tc>
+          <w:tcPr>
+            <w:tcW w:w="1296" w:type="dxa"/>
+          </w:tcPr>
+          <w:p>
+            <w:r>
+              <w:t>6</w:t>
+            </w:r>
+          </w:p>
+        </w:tc>
+        <w:tc>
+          <w:tcPr>
+            <w:tcW w:w="1053" w:type="dxa"/>
+          </w:tcPr>
+          <w:p>
+            <w:r>
+              <w:t>64</w:t>
+            </w:r>
+          </w:p>
+        </w:tc>
+        <w:tc>
+          <w:tcPr>
+            <w:tcW w:w="745" w:type="dxa"/>
+          </w:tcPr>
+          <w:p>
+            <w:r>
+              <w:t>10</w:t>
+            </w:r>
+          </w:p>
+        </w:tc>
+        <w:tc>
+          <w:tcPr>
+            <w:tcW w:w="1192" w:type="dxa"/>
+          </w:tcPr>
+          <w:p>
+            <w:r>
+              <w:t>5,545</w:t>
+            </w:r>
+          </w:p>
+        </w:tc>
+        <w:tc>
+          <w:tcPr>
+            <w:tcW w:w="910" w:type="dxa"/>
+          </w:tcPr>
+          <w:p>
+            <w:r>
+              <w:t>101,44 Ko/s</w:t>
+            </w:r>
+          </w:p>
         </w:tc>
       </w:tr>
     </w:tbl>
     <w:p/>
+    <w:p>
+      <w:pPr>
+        <w:pStyle w:val="Paragraphedeliste"/>
+        <w:numPr>
+          <w:ilvl w:val="0"/>
+          <w:numId w:val="1"/>
+        </w:numPr>
+      </w:pPr>
+      <w:r>
+        <w:t>Plus il y a d’état dans l’encodeur plus la pente est élevée et plus l’encodage est efficace</w:t>
+      </w:r>
+      <w:r>
+        <w:t xml:space="preserve"> </w:t>
+      </w:r>
+      <w:r>
+        <w:sym w:font="Wingdings" w:char="F0F3"/>
+      </w:r>
+      <w:r>
+        <w:t xml:space="preserve"> </w:t>
+      </w:r>
+      <w:r>
+        <w:t xml:space="preserve">Gain de codage très bon pour (13,15) et (133,171) </w:t>
+      </w:r>
+    </w:p>
+    <w:p>
+      <w:pPr>
+        <w:pStyle w:val="Paragraphedeliste"/>
+        <w:ind w:left="420"/>
+      </w:pPr>
+    </w:p>
+    <w:p>
+      <w:pPr>
+        <w:pStyle w:val="Paragraphedeliste"/>
+        <w:numPr>
+          <w:ilvl w:val="0"/>
+          <w:numId w:val="1"/>
+        </w:numPr>
+      </w:pPr>
+      <w:r>
+        <w:t>Mais décodage plus long car plus d’état (débit diminue)</w:t>
+      </w:r>
+    </w:p>
+    <w:p>
+      <w:pPr>
+        <w:pStyle w:val="Paragraphedeliste"/>
+      </w:pPr>
+    </w:p>
+    <w:p>
+      <w:pPr>
+        <w:pStyle w:val="Paragraphedeliste"/>
+        <w:numPr>
+          <w:ilvl w:val="0"/>
+          <w:numId w:val="1"/>
+        </w:numPr>
+      </w:pPr>
+      <w:r>
+        <w:t>Trouver un compromis entre les performances de décodage et le débit de décodage</w:t>
+      </w:r>
+    </w:p>
+    <w:p/>
+    <w:p/>
+    <w:p>
+      <w:r>
+        <w:t>4 – Codes concaténés</w:t>
+      </w:r>
+    </w:p>
+    <w:p/>
+    <w:tbl>
+      <w:tblPr>
+        <w:tblStyle w:val="Grilledutableau"/>
+        <w:tblW w:w="0" w:type="auto"/>
+        <w:tblLook w:val="04A0" w:firstRow="1" w:lastRow="0" w:firstColumn="1" w:lastColumn="0" w:noHBand="0" w:noVBand="1"/>
+      </w:tblPr>
+      <w:tblGrid>
+        <w:gridCol w:w="3018"/>
+        <w:gridCol w:w="3019"/>
+        <w:gridCol w:w="3019"/>
+      </w:tblGrid>
+      <w:tr>
+        <w:tc>
+          <w:tcPr>
+            <w:tcW w:w="3018" w:type="dxa"/>
+          </w:tcPr>
+          <w:p/>
+        </w:tc>
+        <w:tc>
+          <w:tcPr>
+            <w:tcW w:w="3019" w:type="dxa"/>
+          </w:tcPr>
+          <w:p>
+            <w:pPr>
+              <w:rPr>
+                <w:vertAlign w:val="superscript"/>
+              </w:rPr>
+            </w:pPr>
+            <w:r>
+              <w:t xml:space="preserve">Valeur de </w:t>
+            </w:r>
+            <w:proofErr w:type="spellStart"/>
+            <w:r>
+              <w:t>Eb</w:t>
+            </w:r>
+            <w:proofErr w:type="spellEnd"/>
+            <w:r>
+              <w:t>/N0 pour avoir TEB&lt;10</w:t>
+            </w:r>
+            <w:r>
+              <w:rPr>
+                <w:vertAlign w:val="superscript"/>
+              </w:rPr>
+              <w:t>-5</w:t>
+            </w:r>
+          </w:p>
+        </w:tc>
+        <w:tc>
+          <w:tcPr>
+            <w:tcW w:w="3019" w:type="dxa"/>
+          </w:tcPr>
+          <w:p>
+            <w:r>
+              <w:t>Débit</w:t>
+            </w:r>
+          </w:p>
+        </w:tc>
+      </w:tr>
+      <w:tr>
+        <w:tc>
+          <w:tcPr>
+            <w:tcW w:w="3018" w:type="dxa"/>
+          </w:tcPr>
+          <w:p>
+            <w:r>
+              <w:t xml:space="preserve">Code concaténé avec </w:t>
+            </w:r>
+            <w:proofErr w:type="spellStart"/>
+            <w:r>
+              <w:t>entrelaceur</w:t>
+            </w:r>
+            <w:proofErr w:type="spellEnd"/>
+            <w:r>
+              <w:t xml:space="preserve"> </w:t>
+            </w:r>
+          </w:p>
+        </w:tc>
+        <w:tc>
+          <w:tcPr>
+            <w:tcW w:w="3019" w:type="dxa"/>
+          </w:tcPr>
+          <w:p>
+            <w:r>
+              <w:t>3,078</w:t>
+            </w:r>
+          </w:p>
+        </w:tc>
+        <w:tc>
+          <w:tcPr>
+            <w:tcW w:w="3019" w:type="dxa"/>
+          </w:tcPr>
+          <w:p>
+            <w:r>
+              <w:t>60</w:t>
+            </w:r>
+            <w:r>
+              <w:t xml:space="preserve">.55 </w:t>
+            </w:r>
+            <w:proofErr w:type="spellStart"/>
+            <w:r>
+              <w:t>kO</w:t>
+            </w:r>
+            <w:proofErr w:type="spellEnd"/>
+            <w:r>
+              <w:t>/s</w:t>
+            </w:r>
+          </w:p>
+        </w:tc>
+      </w:tr>
+      <w:tr>
+        <w:tc>
+          <w:tcPr>
+            <w:tcW w:w="3018" w:type="dxa"/>
+          </w:tcPr>
+          <w:p>
+            <w:r>
+              <w:t xml:space="preserve">Code sans </w:t>
+            </w:r>
+            <w:proofErr w:type="spellStart"/>
+            <w:r>
+              <w:t>entrelaceur</w:t>
+            </w:r>
+            <w:proofErr w:type="spellEnd"/>
+            <w:r>
+              <w:t xml:space="preserve"> </w:t>
+            </w:r>
+          </w:p>
+        </w:tc>
+        <w:tc>
+          <w:tcPr>
+            <w:tcW w:w="3019" w:type="dxa"/>
+          </w:tcPr>
+          <w:p>
+            <w:r>
+              <w:t>3,325</w:t>
+            </w:r>
+          </w:p>
+        </w:tc>
+        <w:tc>
+          <w:tcPr>
+            <w:tcW w:w="3019" w:type="dxa"/>
+          </w:tcPr>
+          <w:p>
+            <w:r>
+              <w:t>98.18 kO/s</w:t>
+            </w:r>
+            <w:bookmarkStart w:id="0" w:name="_GoBack"/>
+            <w:bookmarkEnd w:id="0"/>
+          </w:p>
+        </w:tc>
+      </w:tr>
+      <w:tr>
+        <w:tc>
+          <w:tcPr>
+            <w:tcW w:w="3018" w:type="dxa"/>
+          </w:tcPr>
+          <w:p>
+            <w:r>
+              <w:t xml:space="preserve">Code </w:t>
+            </w:r>
+            <w:proofErr w:type="spellStart"/>
+            <w:r>
+              <w:t>convolutif</w:t>
+            </w:r>
+            <w:proofErr w:type="spellEnd"/>
+            <w:r>
+              <w:t xml:space="preserve"> seul</w:t>
+            </w:r>
+          </w:p>
+        </w:tc>
+        <w:tc>
+          <w:tcPr>
+            <w:tcW w:w="3019" w:type="dxa"/>
+          </w:tcPr>
+          <w:p>
+            <w:r>
+              <w:t>4,304</w:t>
+            </w:r>
+          </w:p>
+        </w:tc>
+        <w:tc>
+          <w:tcPr>
+            <w:tcW w:w="3019" w:type="dxa"/>
+          </w:tcPr>
+          <w:p/>
+        </w:tc>
+      </w:tr>
+      <w:tr>
+        <w:tc>
+          <w:tcPr>
+            <w:tcW w:w="3018" w:type="dxa"/>
+          </w:tcPr>
+          <w:p>
+            <w:r>
+              <w:t>Pas de codage</w:t>
+            </w:r>
+          </w:p>
+        </w:tc>
+        <w:tc>
+          <w:tcPr>
+            <w:tcW w:w="3019" w:type="dxa"/>
+          </w:tcPr>
+          <w:p>
+            <w:r>
+              <w:t>9,577</w:t>
+            </w:r>
+          </w:p>
+        </w:tc>
+        <w:tc>
+          <w:tcPr>
+            <w:tcW w:w="3019" w:type="dxa"/>
+          </w:tcPr>
+          <w:p/>
+        </w:tc>
+      </w:tr>
+    </w:tbl>
+    <w:p/>
+    <w:p/>
+    <w:p/>
+    <w:p>
+      <w:pPr>
+        <w:pStyle w:val="Paragraphedeliste"/>
+        <w:ind w:left="420"/>
+      </w:pPr>
+    </w:p>
     <w:sectPr>
       <w:pgSz w:w="11900" w:h="16840"/>
       <w:pgMar w:top="1417" w:right="1417" w:bottom="1417" w:left="1417" w:header="708" w:footer="708" w:gutter="0"/>
@@ -408,6 +894,127 @@
     </w:sectPr>
   </w:body>
 </w:document>
+</file>
+
+<file path=word/numbering.xml><?xml version="1.0" encoding="utf-8"?>
+<w:numbering xmlns:wpc="http://schemas.microsoft.com/office/word/2010/wordprocessingCanvas" xmlns:cx="http://schemas.microsoft.com/office/drawing/2014/chartex" xmlns:cx1="http://schemas.microsoft.com/office/drawing/2015/9/8/chartex" xmlns:cx2="http://schemas.microsoft.com/office/drawing/2015/10/21/chartex" xmlns:cx3="http://schemas.microsoft.com/office/drawing/2016/5/9/chartex" xmlns:cx4="http://schemas.microsoft.com/office/drawing/2016/5/10/chartex" xmlns:cx5="http://schemas.microsoft.com/office/drawing/2016/5/11/chartex" xmlns:cx6="http://schemas.microsoft.com/office/drawing/2016/5/12/chartex" xmlns:cx7="http://schemas.microsoft.com/office/drawing/2016/5/13/chartex" xmlns:cx8="http://schemas.microsoft.com/office/drawing/2016/5/14/chartex" xmlns:mc="http://schemas.openxmlformats.org/markup-compatibility/2006" xmlns:aink="http://schemas.microsoft.com/office/drawing/2016/ink" xmlns:am3d="http://schemas.microsoft.com/office/drawing/2017/model3d" xmlns:o="urn:schemas-microsoft-com:office:office" xmlns:r="http://schemas.openxmlformats.org/officeDocument/2006/relationships" xmlns:m="http://schemas.openxmlformats.org/officeDocument/2006/math" xmlns:v="urn:schemas-microsoft-com:vml" xmlns:wp14="http://schemas.microsoft.com/office/word/2010/wordprocessingDrawing" xmlns:wp="http://schemas.openxmlformats.org/drawingml/2006/wordprocessingDrawing" xmlns:w10="urn:schemas-microsoft-com:office:word" xmlns:w="http://schemas.openxmlformats.org/wordprocessingml/2006/main" xmlns:w14="http://schemas.microsoft.com/office/word/2010/wordml" xmlns:w15="http://schemas.microsoft.com/office/word/2012/wordml" xmlns:w16cid="http://schemas.microsoft.com/office/word/2016/wordml/cid" xmlns:w16se="http://schemas.microsoft.com/office/word/2015/wordml/symex" xmlns:wpg="http://schemas.microsoft.com/office/word/2010/wordprocessingGroup" xmlns:wpi="http://schemas.microsoft.com/office/word/2010/wordprocessingInk" xmlns:wne="http://schemas.microsoft.com/office/word/2006/wordml" xmlns:wps="http://schemas.microsoft.com/office/word/2010/wordprocessingShape" mc:Ignorable="w14 w15 w16se w16cid wp14">
+  <w:abstractNum w:abstractNumId="0" w15:restartNumberingAfterBreak="0">
+    <w:nsid w:val="05BC3427"/>
+    <w:multiLevelType w:val="hybridMultilevel"/>
+    <w:tmpl w:val="5942C6E0"/>
+    <w:lvl w:ilvl="0" w:tplc="3D16D614">
+      <w:start w:val="3"/>
+      <w:numFmt w:val="bullet"/>
+      <w:lvlText w:val="-"/>
+      <w:lvlJc w:val="left"/>
+      <w:pPr>
+        <w:ind w:left="420" w:hanging="360"/>
+      </w:pPr>
+      <w:rPr>
+        <w:rFonts w:ascii="Calibri" w:eastAsiaTheme="minorHAnsi" w:hAnsi="Calibri" w:cs="Calibri" w:hint="default"/>
+      </w:rPr>
+    </w:lvl>
+    <w:lvl w:ilvl="1" w:tplc="040C0003" w:tentative="1">
+      <w:start w:val="1"/>
+      <w:numFmt w:val="bullet"/>
+      <w:lvlText w:val="o"/>
+      <w:lvlJc w:val="left"/>
+      <w:pPr>
+        <w:ind w:left="1140" w:hanging="360"/>
+      </w:pPr>
+      <w:rPr>
+        <w:rFonts w:ascii="Courier New" w:hAnsi="Courier New" w:cs="Courier New" w:hint="default"/>
+      </w:rPr>
+    </w:lvl>
+    <w:lvl w:ilvl="2" w:tplc="040C0005" w:tentative="1">
+      <w:start w:val="1"/>
+      <w:numFmt w:val="bullet"/>
+      <w:lvlText w:val=""/>
+      <w:lvlJc w:val="left"/>
+      <w:pPr>
+        <w:ind w:left="1860" w:hanging="360"/>
+      </w:pPr>
+      <w:rPr>
+        <w:rFonts w:ascii="Wingdings" w:hAnsi="Wingdings" w:hint="default"/>
+      </w:rPr>
+    </w:lvl>
+    <w:lvl w:ilvl="3" w:tplc="040C0001" w:tentative="1">
+      <w:start w:val="1"/>
+      <w:numFmt w:val="bullet"/>
+      <w:lvlText w:val=""/>
+      <w:lvlJc w:val="left"/>
+      <w:pPr>
+        <w:ind w:left="2580" w:hanging="360"/>
+      </w:pPr>
+      <w:rPr>
+        <w:rFonts w:ascii="Symbol" w:hAnsi="Symbol" w:hint="default"/>
+      </w:rPr>
+    </w:lvl>
+    <w:lvl w:ilvl="4" w:tplc="040C0003" w:tentative="1">
+      <w:start w:val="1"/>
+      <w:numFmt w:val="bullet"/>
+      <w:lvlText w:val="o"/>
+      <w:lvlJc w:val="left"/>
+      <w:pPr>
+        <w:ind w:left="3300" w:hanging="360"/>
+      </w:pPr>
+      <w:rPr>
+        <w:rFonts w:ascii="Courier New" w:hAnsi="Courier New" w:cs="Courier New" w:hint="default"/>
+      </w:rPr>
+    </w:lvl>
+    <w:lvl w:ilvl="5" w:tplc="040C0005" w:tentative="1">
+      <w:start w:val="1"/>
+      <w:numFmt w:val="bullet"/>
+      <w:lvlText w:val=""/>
+      <w:lvlJc w:val="left"/>
+      <w:pPr>
+        <w:ind w:left="4020" w:hanging="360"/>
+      </w:pPr>
+      <w:rPr>
+        <w:rFonts w:ascii="Wingdings" w:hAnsi="Wingdings" w:hint="default"/>
+      </w:rPr>
+    </w:lvl>
+    <w:lvl w:ilvl="6" w:tplc="040C0001" w:tentative="1">
+      <w:start w:val="1"/>
+      <w:numFmt w:val="bullet"/>
+      <w:lvlText w:val=""/>
+      <w:lvlJc w:val="left"/>
+      <w:pPr>
+        <w:ind w:left="4740" w:hanging="360"/>
+      </w:pPr>
+      <w:rPr>
+        <w:rFonts w:ascii="Symbol" w:hAnsi="Symbol" w:hint="default"/>
+      </w:rPr>
+    </w:lvl>
+    <w:lvl w:ilvl="7" w:tplc="040C0003" w:tentative="1">
+      <w:start w:val="1"/>
+      <w:numFmt w:val="bullet"/>
+      <w:lvlText w:val="o"/>
+      <w:lvlJc w:val="left"/>
+      <w:pPr>
+        <w:ind w:left="5460" w:hanging="360"/>
+      </w:pPr>
+      <w:rPr>
+        <w:rFonts w:ascii="Courier New" w:hAnsi="Courier New" w:cs="Courier New" w:hint="default"/>
+      </w:rPr>
+    </w:lvl>
+    <w:lvl w:ilvl="8" w:tplc="040C0005" w:tentative="1">
+      <w:start w:val="1"/>
+      <w:numFmt w:val="bullet"/>
+      <w:lvlText w:val=""/>
+      <w:lvlJc w:val="left"/>
+      <w:pPr>
+        <w:ind w:left="6180" w:hanging="360"/>
+      </w:pPr>
+      <w:rPr>
+        <w:rFonts w:ascii="Wingdings" w:hAnsi="Wingdings" w:hint="default"/>
+      </w:rPr>
+    </w:lvl>
+  </w:abstractNum>
+  <w:num w:numId="1">
+    <w:abstractNumId w:val="0"/>
+  </w:num>
+</w:numbering>
 </file>
 
 <file path=word/styles.xml><?xml version="1.0" encoding="utf-8"?>
@@ -847,6 +1454,17 @@
       </w:tblBorders>
     </w:tblPr>
   </w:style>
+  <w:style w:type="paragraph" w:styleId="Paragraphedeliste">
+    <w:name w:val="List Paragraph"/>
+    <w:basedOn w:val="Normal"/>
+    <w:uiPriority w:val="34"/>
+    <w:qFormat/>
+    <w:rsid w:val="008D676B"/>
+    <w:pPr>
+      <w:ind w:left="720"/>
+      <w:contextualSpacing/>
+    </w:pPr>
+  </w:style>
 </w:styles>
 </file>
 

</xml_diff>